<commit_message>
Proyecto de Android Studio
</commit_message>
<xml_diff>
--- a/DAMSem02HuamanSimeon.docx
+++ b/DAMSem02HuamanSimeon.docx
@@ -409,6 +409,7 @@
       <w:r>
         <w:rPr>
           <w:rFonts w:ascii="Times New Roman" w:eastAsia="Times New Roman" w:hAnsi="Times New Roman" w:cs="Times New Roman"/>
+          <w:noProof/>
           <w:sz w:val="24"/>
           <w:szCs w:val="24"/>
           <w:lang w:eastAsia="es-ES"/>
@@ -1105,6 +1106,7 @@
       <w:r>
         <w:rPr>
           <w:rFonts w:ascii="Arial" w:eastAsia="Times New Roman" w:hAnsi="Arial" w:cs="Arial"/>
+          <w:noProof/>
           <w:color w:val="000000"/>
           <w:lang w:eastAsia="es-ES"/>
         </w:rPr>
@@ -1367,6 +1369,123 @@
     <w:p>
       <w:pPr>
         <w:spacing w:after="0" w:line="240" w:lineRule="auto"/>
+        <w:textAlignment w:val="baseline"/>
+        <w:rPr>
+          <w:rFonts w:ascii="Arial" w:eastAsia="Times New Roman" w:hAnsi="Arial" w:cs="Arial"/>
+          <w:color w:val="000000"/>
+          <w:lang w:eastAsia="es-ES"/>
+        </w:rPr>
+      </w:pPr>
+      <w:r>
+        <w:rPr>
+          <w:rFonts w:ascii="Arial" w:eastAsia="Times New Roman" w:hAnsi="Arial" w:cs="Arial"/>
+          <w:color w:val="000000"/>
+          <w:lang w:eastAsia="es-ES"/>
+        </w:rPr>
+        <w:drawing>
+          <wp:inline distT="0" distB="0" distL="0" distR="0" wp14:anchorId="6C314F57" wp14:editId="72EA7239">
+            <wp:extent cx="5400040" cy="4782185"/>
+            <wp:effectExtent l="0" t="0" r="0" b="0"/>
+            <wp:docPr id="10" name="Imagen 10"/>
+            <wp:cNvGraphicFramePr>
+              <a:graphicFrameLocks xmlns:a="http://schemas.openxmlformats.org/drawingml/2006/main" noChangeAspect="1"/>
+            </wp:cNvGraphicFramePr>
+            <a:graphic xmlns:a="http://schemas.openxmlformats.org/drawingml/2006/main">
+              <a:graphicData uri="http://schemas.openxmlformats.org/drawingml/2006/picture">
+                <pic:pic xmlns:pic="http://schemas.openxmlformats.org/drawingml/2006/picture">
+                  <pic:nvPicPr>
+                    <pic:cNvPr id="1" name=""/>
+                    <pic:cNvPicPr/>
+                  </pic:nvPicPr>
+                  <pic:blipFill>
+                    <a:blip r:embed="rId12"/>
+                    <a:stretch>
+                      <a:fillRect/>
+                    </a:stretch>
+                  </pic:blipFill>
+                  <pic:spPr>
+                    <a:xfrm>
+                      <a:off x="0" y="0"/>
+                      <a:ext cx="5400040" cy="4782185"/>
+                    </a:xfrm>
+                    <a:prstGeom prst="rect">
+                      <a:avLst/>
+                    </a:prstGeom>
+                  </pic:spPr>
+                </pic:pic>
+              </a:graphicData>
+            </a:graphic>
+          </wp:inline>
+        </w:drawing>
+      </w:r>
+    </w:p>
+    <w:p>
+      <w:pPr>
+        <w:spacing w:after="0" w:line="240" w:lineRule="auto"/>
+        <w:textAlignment w:val="baseline"/>
+        <w:rPr>
+          <w:rFonts w:ascii="Arial" w:eastAsia="Times New Roman" w:hAnsi="Arial" w:cs="Arial"/>
+          <w:color w:val="000000"/>
+          <w:lang w:eastAsia="es-ES"/>
+        </w:rPr>
+      </w:pPr>
+      <w:r>
+        <w:rPr>
+          <w:rFonts w:ascii="Arial" w:eastAsia="Times New Roman" w:hAnsi="Arial" w:cs="Arial"/>
+          <w:color w:val="000000"/>
+          <w:lang w:eastAsia="es-ES"/>
+        </w:rPr>
+        <w:drawing>
+          <wp:inline distT="0" distB="0" distL="0" distR="0" wp14:anchorId="3099EAE7" wp14:editId="1BD55F29">
+            <wp:extent cx="5334744" cy="1200318"/>
+            <wp:effectExtent l="0" t="0" r="0" b="0"/>
+            <wp:docPr id="8" name="Imagen 8"/>
+            <wp:cNvGraphicFramePr>
+              <a:graphicFrameLocks xmlns:a="http://schemas.openxmlformats.org/drawingml/2006/main" noChangeAspect="1"/>
+            </wp:cNvGraphicFramePr>
+            <a:graphic xmlns:a="http://schemas.openxmlformats.org/drawingml/2006/main">
+              <a:graphicData uri="http://schemas.openxmlformats.org/drawingml/2006/picture">
+                <pic:pic xmlns:pic="http://schemas.openxmlformats.org/drawingml/2006/picture">
+                  <pic:nvPicPr>
+                    <pic:cNvPr id="1" name=""/>
+                    <pic:cNvPicPr/>
+                  </pic:nvPicPr>
+                  <pic:blipFill>
+                    <a:blip r:embed="rId13"/>
+                    <a:stretch>
+                      <a:fillRect/>
+                    </a:stretch>
+                  </pic:blipFill>
+                  <pic:spPr>
+                    <a:xfrm>
+                      <a:off x="0" y="0"/>
+                      <a:ext cx="5334744" cy="1200318"/>
+                    </a:xfrm>
+                    <a:prstGeom prst="rect">
+                      <a:avLst/>
+                    </a:prstGeom>
+                  </pic:spPr>
+                </pic:pic>
+              </a:graphicData>
+            </a:graphic>
+          </wp:inline>
+        </w:drawing>
+      </w:r>
+    </w:p>
+    <w:p>
+      <w:pPr>
+        <w:spacing w:after="0" w:line="240" w:lineRule="auto"/>
+        <w:textAlignment w:val="baseline"/>
+        <w:rPr>
+          <w:rFonts w:ascii="Arial" w:eastAsia="Times New Roman" w:hAnsi="Arial" w:cs="Arial"/>
+          <w:color w:val="000000"/>
+          <w:lang w:eastAsia="es-ES"/>
+        </w:rPr>
+      </w:pPr>
+    </w:p>
+    <w:p>
+      <w:pPr>
+        <w:spacing w:after="0" w:line="240" w:lineRule="auto"/>
         <w:ind w:left="708"/>
         <w:textAlignment w:val="baseline"/>
         <w:rPr>
@@ -1386,24 +1505,68 @@
           <w:lang w:eastAsia="es-ES"/>
         </w:rPr>
       </w:pPr>
-    </w:p>
-    <w:p>
-      <w:pPr>
-        <w:spacing w:after="0" w:line="240" w:lineRule="auto"/>
+      <w:r>
         <w:rPr>
           <w:rFonts w:ascii="Times New Roman" w:eastAsia="Times New Roman" w:hAnsi="Times New Roman" w:cs="Times New Roman"/>
           <w:sz w:val="24"/>
           <w:szCs w:val="24"/>
           <w:lang w:eastAsia="es-ES"/>
         </w:rPr>
-      </w:pPr>
-      <w:r>
+        <w:drawing>
+          <wp:inline distT="0" distB="0" distL="0" distR="0" wp14:anchorId="7E909C6A" wp14:editId="0CCD8054">
+            <wp:extent cx="5353797" cy="2038635"/>
+            <wp:effectExtent l="0" t="0" r="0" b="0"/>
+            <wp:docPr id="2" name="Imagen 2"/>
+            <wp:cNvGraphicFramePr>
+              <a:graphicFrameLocks xmlns:a="http://schemas.openxmlformats.org/drawingml/2006/main" noChangeAspect="1"/>
+            </wp:cNvGraphicFramePr>
+            <a:graphic xmlns:a="http://schemas.openxmlformats.org/drawingml/2006/main">
+              <a:graphicData uri="http://schemas.openxmlformats.org/drawingml/2006/picture">
+                <pic:pic xmlns:pic="http://schemas.openxmlformats.org/drawingml/2006/picture">
+                  <pic:nvPicPr>
+                    <pic:cNvPr id="1" name=""/>
+                    <pic:cNvPicPr/>
+                  </pic:nvPicPr>
+                  <pic:blipFill>
+                    <a:blip r:embed="rId14"/>
+                    <a:stretch>
+                      <a:fillRect/>
+                    </a:stretch>
+                  </pic:blipFill>
+                  <pic:spPr>
+                    <a:xfrm>
+                      <a:off x="0" y="0"/>
+                      <a:ext cx="5353797" cy="2038635"/>
+                    </a:xfrm>
+                    <a:prstGeom prst="rect">
+                      <a:avLst/>
+                    </a:prstGeom>
+                  </pic:spPr>
+                </pic:pic>
+              </a:graphicData>
+            </a:graphic>
+          </wp:inline>
+        </w:drawing>
+      </w:r>
+    </w:p>
+    <w:p>
+      <w:pPr>
+        <w:spacing w:after="0" w:line="240" w:lineRule="auto"/>
         <w:rPr>
           <w:rFonts w:ascii="Times New Roman" w:eastAsia="Times New Roman" w:hAnsi="Times New Roman" w:cs="Times New Roman"/>
           <w:sz w:val="24"/>
           <w:szCs w:val="24"/>
           <w:lang w:eastAsia="es-ES"/>
         </w:rPr>
+      </w:pPr>
+      <w:r>
+        <w:rPr>
+          <w:rFonts w:ascii="Times New Roman" w:eastAsia="Times New Roman" w:hAnsi="Times New Roman" w:cs="Times New Roman"/>
+          <w:sz w:val="24"/>
+          <w:szCs w:val="24"/>
+          <w:lang w:eastAsia="es-ES"/>
+        </w:rPr>
+        <w:lastRenderedPageBreak/>
         <w:br/>
       </w:r>
     </w:p>

</xml_diff>